<commit_message>
BUS_003 resume & Big Interview
</commit_message>
<xml_diff>
--- a/BUS_003/Elevator_Pitch.docx
+++ b/BUS_003/Elevator_Pitch.docx
@@ -4,7 +4,19 @@
   <w:body>
     <w:p>
       <w:r>
-        <w:t>My name is Brooks Walsh, and I am studying Finance and Computer Science here at Lehigh University. I am a passionate learner and in my spare time I take on personal projects that range from Loan Amortization programs in Python to electrical engineering on breadboards. At Lehigh I have used my detail-oriented and dedicated nature to improve the classes and groups I have been a part of. Throughout my years here, I have held several TA positions as well as research assistant positions during which exemplify analysis and technical skills.</w:t>
+        <w:t>My name is Brooks Walsh, and I am studying Finance and Computer Science here at Lehigh University. I am a passionate learner and in my spare time I take on personal projects that range from Loan Amortization programs in Python to electrical engineering on breadboards. At Lehigh I have used my detail-oriented and dedicated nature to improve the classes and groups I have been a part of. Throughout my years here, I have held several TA positions as well as</w:t>
+      </w:r>
+      <w:r>
+        <w:t xml:space="preserve"> a</w:t>
+      </w:r>
+      <w:r>
+        <w:t xml:space="preserve"> research assistant position </w:t>
+      </w:r>
+      <w:r>
+        <w:t xml:space="preserve">which have allowed me to exemplify my leadership and organizational skills. Most recently I have interned at Leader Bank. This prepared me for efficient operation in the corporate financial landscape and inspired me to pursue a career in the Finical Technologies (FinTech) industry. </w:t>
+      </w:r>
+      <w:r>
+        <w:t>I hope to use the skills I’ve honed with whichever employs me in the future, and I intend to move up corporate ladders and make a difference at any organization.</w:t>
       </w:r>
     </w:p>
     <w:p/>

</xml_diff>

<commit_message>
big interview elevator pitch
</commit_message>
<xml_diff>
--- a/BUS_003/Elevator_Pitch.docx
+++ b/BUS_003/Elevator_Pitch.docx
@@ -43,7 +43,13 @@
         <w:t xml:space="preserve"> the mortgage firm,</w:t>
       </w:r>
       <w:r>
-        <w:t xml:space="preserve"> Leader Bank. This prepared me for efficient operation in the corporate financial landscape and inspired me to pursue a career in the Finical Technologies (FinTech) industry. </w:t>
+        <w:t xml:space="preserve"> Leader Bank. This prepared me for efficient operation in the corporate financial landscape and inspired me to pursue a career in the Finical Technologies</w:t>
+      </w:r>
+      <w:r>
+        <w:t xml:space="preserve"> </w:t>
+      </w:r>
+      <w:r>
+        <w:t xml:space="preserve">industry. </w:t>
       </w:r>
       <w:r>
         <w:t>I hope to use the</w:t>

</xml_diff>